<commit_message>
got rid of norm
</commit_message>
<xml_diff>
--- a/ספר משתמש.docx
+++ b/ספר משתמש.docx
@@ -211,7 +211,10 @@
         <w:tab/>
       </w:r>
       <w:r>
-        <w:t>DATASET_ARCHITECTURE_ENCRYPTION_NORM_PADSIZE</w:t>
+        <w:t xml:space="preserve">DATASET_ARCHITECTURE_ENCRYPTION </w:t>
+      </w:r>
+      <w:r>
+        <w:t>_PADSIZE</w:t>
       </w:r>
     </w:p>
     <w:p>
@@ -231,9 +234,10 @@
       </w:pPr>
       <w:r>
         <w:tab/>
-      </w:r>
-      <w:r>
-        <w:t>fashion_modelB_CTR_0NORM_0PADDED</w:t>
+        <w:t>fashion_modelB_CTR</w:t>
+      </w:r>
+      <w:r>
+        <w:t>_0PADDED</w:t>
       </w:r>
     </w:p>
     <w:p>
@@ -259,16 +263,488 @@
         <w:pStyle w:val="NoSpacing"/>
       </w:pPr>
       <w:bookmarkStart w:id="0" w:name="OLE_LINK22"/>
-      <w:bookmarkStart w:id="1" w:name="_GoBack"/>
+      <w:proofErr w:type="gramStart"/>
+      <w:r>
+        <w:t>python</w:t>
+      </w:r>
+      <w:proofErr w:type="gramEnd"/>
+      <w:r>
+        <w:t xml:space="preserve"> .\src\trainer.py </w:t>
+      </w:r>
+    </w:p>
+    <w:p>
+      <w:pPr>
+        <w:pStyle w:val="NoSpacing"/>
+        <w:ind w:left="720" w:firstLine="720"/>
+      </w:pPr>
+      <w:r>
+        <w:t xml:space="preserve">[-h] </w:t>
+      </w:r>
+      <w:r>
+        <w:t xml:space="preserve">&lt;-d dataset&gt; &lt;-m architecture&gt; [-e encryption] [-p </w:t>
+      </w:r>
+      <w:proofErr w:type="spellStart"/>
+      <w:r>
+        <w:t>padsize</w:t>
+      </w:r>
+      <w:proofErr w:type="spellEnd"/>
+      <w:r>
+        <w:t>] [-n normalization]</w:t>
+      </w:r>
+    </w:p>
+    <w:bookmarkEnd w:id="0"/>
+    <w:p>
+      <w:pPr>
+        <w:pStyle w:val="NoSpacing"/>
+      </w:pPr>
+      <w:r>
+        <w:tab/>
+      </w:r>
+      <w:bookmarkStart w:id="1" w:name="OLE_LINK23"/>
+      <w:r>
+        <w:t>-h</w:t>
+      </w:r>
+      <w:r>
+        <w:tab/>
+      </w:r>
+      <w:bookmarkStart w:id="2" w:name="OLE_LINK21"/>
+      <w:proofErr w:type="gramStart"/>
+      <w:r>
+        <w:t>show</w:t>
+      </w:r>
+      <w:proofErr w:type="gramEnd"/>
+      <w:r>
+        <w:t xml:space="preserve"> this help text</w:t>
+      </w:r>
       <w:bookmarkEnd w:id="1"/>
+      <w:bookmarkEnd w:id="2"/>
+    </w:p>
+    <w:p>
+      <w:pPr>
+        <w:pStyle w:val="NoSpacing"/>
+      </w:pPr>
+      <w:r>
+        <w:tab/>
+        <w:t>-d</w:t>
+      </w:r>
+      <w:r>
+        <w:tab/>
+        <w:t>specifying the dataset; mnist or fashion &lt;must&gt;</w:t>
+      </w:r>
+    </w:p>
+    <w:p>
+      <w:pPr>
+        <w:pStyle w:val="NoSpacing"/>
+      </w:pPr>
+      <w:r>
+        <w:tab/>
+        <w:t>-m</w:t>
+      </w:r>
+      <w:r>
+        <w:tab/>
+      </w:r>
+      <w:r>
+        <w:t>specifying the model architecture; modelA or modelB &lt;must&gt;</w:t>
+      </w:r>
+    </w:p>
+    <w:p>
+      <w:pPr>
+        <w:pStyle w:val="NoSpacing"/>
+        <w:ind w:left="1440" w:hanging="720"/>
+      </w:pPr>
+      <w:r>
+        <w:t>-e</w:t>
+      </w:r>
+      <w:r>
+        <w:tab/>
+      </w:r>
+      <w:r>
+        <w:t xml:space="preserve">specifying the encryption method; UNENCRYPTED, PERMUTATED, ECB, CBC or CTR. </w:t>
+      </w:r>
+      <w:r>
+        <w:t>default is UNENCRYPTED [optional]</w:t>
+      </w:r>
+    </w:p>
+    <w:p>
+      <w:pPr>
+        <w:pStyle w:val="NoSpacing"/>
+        <w:ind w:left="1440" w:hanging="720"/>
+      </w:pPr>
+      <w:r>
+        <w:t>-p</w:t>
+      </w:r>
+      <w:r>
+        <w:tab/>
+      </w:r>
+      <w:r>
+        <w:t>specifying the number of rows</w:t>
+      </w:r>
+      <w:r>
+        <w:t xml:space="preserve"> to pad, default is 0 [optional]</w:t>
+      </w:r>
+    </w:p>
+    <w:p>
+      <w:pPr>
+        <w:pStyle w:val="NoSpacing"/>
+      </w:pPr>
+      <w:r>
+        <w:t>Example</w:t>
+      </w:r>
+      <w:r>
+        <w:t>:</w:t>
+      </w:r>
+    </w:p>
+    <w:p>
+      <w:pPr>
+        <w:pStyle w:val="NoSpacing"/>
+      </w:pPr>
+      <w:r>
+        <w:tab/>
+      </w:r>
       <w:proofErr w:type="gramStart"/>
       <w:r>
         <w:t>python</w:t>
       </w:r>
       <w:proofErr w:type="gramEnd"/>
       <w:r>
-        <w:t xml:space="preserve"> .\src\trainer.py </w:t>
-      </w:r>
+        <w:t xml:space="preserve"> .\src\trainer.py –d fashion –m modelB –e CTR</w:t>
+      </w:r>
+    </w:p>
+    <w:p>
+      <w:pPr>
+        <w:pStyle w:val="NoSpacing"/>
+      </w:pPr>
+    </w:p>
+    <w:p>
+      <w:pPr>
+        <w:pStyle w:val="Heading1"/>
+      </w:pPr>
+      <w:proofErr w:type="gramStart"/>
+      <w:r>
+        <w:t>predicting</w:t>
+      </w:r>
+      <w:proofErr w:type="gramEnd"/>
+      <w:r>
+        <w:t xml:space="preserve"> an image</w:t>
+      </w:r>
+    </w:p>
+    <w:p>
+      <w:pPr>
+        <w:pStyle w:val="NoSpacing"/>
+      </w:pPr>
+      <w:bookmarkStart w:id="3" w:name="OLE_LINK35"/>
+      <w:proofErr w:type="gramStart"/>
+      <w:r>
+        <w:t>python</w:t>
+      </w:r>
+      <w:proofErr w:type="gramEnd"/>
+      <w:r>
+        <w:t xml:space="preserve"> .\src</w:t>
+      </w:r>
+      <w:r>
+        <w:t xml:space="preserve">\predictor.py </w:t>
+      </w:r>
+      <w:bookmarkEnd w:id="3"/>
+      <w:r>
+        <w:t>[-h] &lt;-f filename&gt; [-</w:t>
+      </w:r>
+      <w:proofErr w:type="spellStart"/>
+      <w:r>
+        <w:t>i</w:t>
+      </w:r>
+      <w:proofErr w:type="spellEnd"/>
+      <w:r>
+        <w:t xml:space="preserve"> index]</w:t>
+      </w:r>
+    </w:p>
+    <w:p>
+      <w:pPr>
+        <w:pStyle w:val="NoSpacing"/>
+      </w:pPr>
+      <w:r>
+        <w:tab/>
+        <w:t>-h</w:t>
+      </w:r>
+      <w:r>
+        <w:tab/>
+      </w:r>
+      <w:proofErr w:type="gramStart"/>
+      <w:r>
+        <w:t>show</w:t>
+      </w:r>
+      <w:proofErr w:type="gramEnd"/>
+      <w:r>
+        <w:t xml:space="preserve"> this help text</w:t>
+      </w:r>
+    </w:p>
+    <w:p>
+      <w:pPr>
+        <w:pStyle w:val="NoSpacing"/>
+      </w:pPr>
+      <w:r>
+        <w:tab/>
+        <w:t>-f</w:t>
+      </w:r>
+      <w:r>
+        <w:tab/>
+      </w:r>
+      <w:r>
+        <w:t>specifying the filename of the model &lt;must&gt;</w:t>
+      </w:r>
+    </w:p>
+    <w:p>
+      <w:pPr>
+        <w:pStyle w:val="NoSpacing"/>
+      </w:pPr>
+      <w:r>
+        <w:tab/>
+      </w:r>
+      <w:r>
+        <w:t>-</w:t>
+      </w:r>
+      <w:proofErr w:type="spellStart"/>
+      <w:r>
+        <w:t>i</w:t>
+      </w:r>
+      <w:proofErr w:type="spellEnd"/>
+      <w:r>
+        <w:tab/>
+      </w:r>
+      <w:r>
+        <w:t xml:space="preserve">specifying the index, if </w:t>
+      </w:r>
+      <w:proofErr w:type="spellStart"/>
+      <w:proofErr w:type="gramStart"/>
+      <w:r>
+        <w:t>non</w:t>
+      </w:r>
+      <w:proofErr w:type="spellEnd"/>
+      <w:proofErr w:type="gramEnd"/>
+      <w:r>
+        <w:t xml:space="preserve"> specified than randomly chosen [optional]</w:t>
+      </w:r>
+    </w:p>
+    <w:p>
+      <w:pPr>
+        <w:pStyle w:val="NoSpacing"/>
+      </w:pPr>
+      <w:r>
+        <w:t>Example:</w:t>
+      </w:r>
+    </w:p>
+    <w:p>
+      <w:pPr>
+        <w:pStyle w:val="NoSpacing"/>
+      </w:pPr>
+      <w:r>
+        <w:tab/>
+      </w:r>
+      <w:proofErr w:type="gramStart"/>
+      <w:r>
+        <w:t>python</w:t>
+      </w:r>
+      <w:proofErr w:type="gramEnd"/>
+      <w:r>
+        <w:t xml:space="preserve"> .\src</w:t>
+      </w:r>
+      <w:r>
+        <w:t>\predictor.py</w:t>
+      </w:r>
+      <w:r>
+        <w:t xml:space="preserve"> fashion_modelB_ECB</w:t>
+      </w:r>
+      <w:r>
+        <w:t>_PADDED –</w:t>
+      </w:r>
+      <w:proofErr w:type="spellStart"/>
+      <w:r>
+        <w:t>i</w:t>
+      </w:r>
+      <w:proofErr w:type="spellEnd"/>
+      <w:r>
+        <w:t xml:space="preserve"> 613</w:t>
+      </w:r>
+    </w:p>
+    <w:p>
+      <w:pPr>
+        <w:pStyle w:val="NoSpacing"/>
+      </w:pPr>
+      <w:r>
+        <w:tab/>
+      </w:r>
+    </w:p>
+    <w:p>
+      <w:pPr>
+        <w:pStyle w:val="Heading1"/>
+      </w:pPr>
+      <w:proofErr w:type="gramStart"/>
+      <w:r>
+        <w:t>evaluate</w:t>
+      </w:r>
+      <w:proofErr w:type="gramEnd"/>
+      <w:r>
+        <w:t xml:space="preserve"> model</w:t>
+      </w:r>
+    </w:p>
+    <w:p>
+      <w:pPr>
+        <w:pStyle w:val="NoSpacing"/>
+      </w:pPr>
+      <w:bookmarkStart w:id="4" w:name="OLE_LINK25"/>
+      <w:proofErr w:type="gramStart"/>
+      <w:r>
+        <w:t>python</w:t>
+      </w:r>
+      <w:proofErr w:type="gramEnd"/>
+      <w:r>
+        <w:t xml:space="preserve"> .\src</w:t>
+      </w:r>
+      <w:r>
+        <w:t xml:space="preserve">\evaluation.py </w:t>
+      </w:r>
+      <w:bookmarkEnd w:id="4"/>
+      <w:r>
+        <w:t>[-h] &lt;-f filename&gt; [-n amount]</w:t>
+      </w:r>
+    </w:p>
+    <w:p>
+      <w:pPr>
+        <w:pStyle w:val="NoSpacing"/>
+      </w:pPr>
+      <w:r>
+        <w:tab/>
+      </w:r>
+      <w:bookmarkStart w:id="5" w:name="OLE_LINK27"/>
+      <w:r>
+        <w:t>-h</w:t>
+      </w:r>
+      <w:r>
+        <w:tab/>
+      </w:r>
+      <w:proofErr w:type="gramStart"/>
+      <w:r>
+        <w:t>show</w:t>
+      </w:r>
+      <w:proofErr w:type="gramEnd"/>
+      <w:r>
+        <w:t xml:space="preserve"> this help text</w:t>
+      </w:r>
+      <w:bookmarkEnd w:id="5"/>
+    </w:p>
+    <w:p>
+      <w:pPr>
+        <w:pStyle w:val="NoSpacing"/>
+      </w:pPr>
+      <w:r>
+        <w:tab/>
+      </w:r>
+      <w:bookmarkStart w:id="6" w:name="OLE_LINK31"/>
+      <w:r>
+        <w:t>-f</w:t>
+      </w:r>
+      <w:r>
+        <w:tab/>
+      </w:r>
+      <w:r>
+        <w:t>specifying the filename of the model &lt;must&gt;</w:t>
+      </w:r>
+      <w:bookmarkEnd w:id="6"/>
+    </w:p>
+    <w:p>
+      <w:pPr>
+        <w:pStyle w:val="NoSpacing"/>
+      </w:pPr>
+      <w:r>
+        <w:tab/>
+        <w:t>-n</w:t>
+      </w:r>
+      <w:r>
+        <w:tab/>
+      </w:r>
+      <w:r>
+        <w:t>specifying the amount of images, default is 10000 [optional]</w:t>
+      </w:r>
+    </w:p>
+    <w:p>
+      <w:pPr>
+        <w:pStyle w:val="NoSpacing"/>
+      </w:pPr>
+      <w:r>
+        <w:t>Example</w:t>
+      </w:r>
+      <w:r>
+        <w:t>:</w:t>
+      </w:r>
+    </w:p>
+    <w:p>
+      <w:pPr>
+        <w:pStyle w:val="NoSpacing"/>
+      </w:pPr>
+      <w:r>
+        <w:tab/>
+      </w:r>
+      <w:proofErr w:type="gramStart"/>
+      <w:r>
+        <w:t>python</w:t>
+      </w:r>
+      <w:proofErr w:type="gramEnd"/>
+      <w:r>
+        <w:t xml:space="preserve"> .\src</w:t>
+      </w:r>
+      <w:r>
+        <w:t>\evaluation.py</w:t>
+      </w:r>
+      <w:r>
+        <w:t xml:space="preserve"> –f mnist_modelA_P</w:t>
+      </w:r>
+      <w:r>
+        <w:t xml:space="preserve">ERMUTATED </w:t>
+      </w:r>
+      <w:r>
+        <w:t>_32PADDED</w:t>
+      </w:r>
+      <w:r>
+        <w:t xml:space="preserve"> –n 1000</w:t>
+      </w:r>
+    </w:p>
+    <w:p>
+      <w:pPr>
+        <w:pStyle w:val="NoSpacing"/>
+      </w:pPr>
+    </w:p>
+    <w:p>
+      <w:pPr>
+        <w:pStyle w:val="Heading1"/>
+      </w:pPr>
+      <w:proofErr w:type="gramStart"/>
+      <w:r>
+        <w:lastRenderedPageBreak/>
+        <w:t>plot</w:t>
+      </w:r>
+      <w:proofErr w:type="gramEnd"/>
+      <w:r>
+        <w:t xml:space="preserve"> a collage of encrypted images</w:t>
+      </w:r>
+    </w:p>
+    <w:p>
+      <w:pPr>
+        <w:pStyle w:val="NoSpacing"/>
+      </w:pPr>
+      <w:bookmarkStart w:id="7" w:name="OLE_LINK28"/>
+      <w:proofErr w:type="gramStart"/>
+      <w:r>
+        <w:t>python</w:t>
+      </w:r>
+      <w:proofErr w:type="gramEnd"/>
+      <w:r>
+        <w:t xml:space="preserve"> .\src\</w:t>
+      </w:r>
+      <w:bookmarkStart w:id="8" w:name="OLE_LINK26"/>
+      <w:r>
+        <w:t>collage_of_encrypted_images.py</w:t>
+      </w:r>
+      <w:bookmarkEnd w:id="7"/>
+      <w:bookmarkEnd w:id="8"/>
     </w:p>
     <w:p>
       <w:pPr>
@@ -276,10 +752,7 @@
         <w:ind w:left="720" w:firstLine="720"/>
       </w:pPr>
       <w:r>
-        <w:t xml:space="preserve">[-h] </w:t>
-      </w:r>
-      <w:r>
-        <w:t xml:space="preserve">&lt;-d dataset&gt; &lt;-m architecture&gt; [-e encryption] [-p </w:t>
+        <w:t xml:space="preserve">[-h] &lt;-d dataset&gt; &lt;-e encryption&gt; [-p </w:t>
       </w:r>
       <w:proofErr w:type="spellStart"/>
       <w:r>
@@ -287,25 +760,28 @@
       </w:r>
       <w:proofErr w:type="spellEnd"/>
       <w:r>
-        <w:t>] [-n normalization]</w:t>
-      </w:r>
-    </w:p>
-    <w:bookmarkEnd w:id="0"/>
-    <w:p>
-      <w:pPr>
-        <w:pStyle w:val="NoSpacing"/>
-      </w:pPr>
-      <w:r>
-        <w:tab/>
-      </w:r>
-      <w:bookmarkStart w:id="2" w:name="OLE_LINK23"/>
-      <w:r>
+        <w:t>] [-c classes] [-</w:t>
+      </w:r>
+      <w:proofErr w:type="spellStart"/>
+      <w:r>
+        <w:t>i</w:t>
+      </w:r>
+      <w:proofErr w:type="spellEnd"/>
+      <w:r>
+        <w:t xml:space="preserve"> images]</w:t>
+      </w:r>
+    </w:p>
+    <w:p>
+      <w:pPr>
+        <w:pStyle w:val="NoSpacing"/>
+      </w:pPr>
+      <w:r>
+        <w:tab/>
         <w:t>-h</w:t>
       </w:r>
       <w:r>
         <w:tab/>
       </w:r>
-      <w:bookmarkStart w:id="3" w:name="OLE_LINK21"/>
       <w:proofErr w:type="gramStart"/>
       <w:r>
         <w:t>show</w:t>
@@ -314,8 +790,6 @@
       <w:r>
         <w:t xml:space="preserve"> this help text</w:t>
       </w:r>
-      <w:bookmarkEnd w:id="2"/>
-      <w:bookmarkEnd w:id="3"/>
     </w:p>
     <w:p>
       <w:pPr>
@@ -327,6 +801,8 @@
       </w:r>
       <w:r>
         <w:tab/>
+      </w:r>
+      <w:r>
         <w:t>specifying the dataset; mnist or fashion &lt;must&gt;</w:t>
       </w:r>
     </w:p>
@@ -336,73 +812,76 @@
       </w:pPr>
       <w:r>
         <w:tab/>
-        <w:t>-m</w:t>
-      </w:r>
-      <w:r>
-        <w:tab/>
-      </w:r>
-      <w:r>
-        <w:t>specifying the model architecture; modelA or modelB &lt;must&gt;</w:t>
-      </w:r>
-    </w:p>
-    <w:p>
-      <w:pPr>
-        <w:pStyle w:val="NoSpacing"/>
-        <w:ind w:left="1440" w:hanging="720"/>
-      </w:pPr>
-      <w:r>
         <w:t>-e</w:t>
       </w:r>
       <w:r>
         <w:tab/>
       </w:r>
       <w:r>
-        <w:t xml:space="preserve">specifying the encryption method; UNENCRYPTED, PERMUTATED, ECB, CBC or CTR. </w:t>
-      </w:r>
-      <w:r>
-        <w:t>default is UNENCRYPTED [optional]</w:t>
-      </w:r>
-    </w:p>
-    <w:p>
-      <w:pPr>
-        <w:pStyle w:val="NoSpacing"/>
-        <w:ind w:left="1440" w:hanging="720"/>
-      </w:pPr>
-      <w:r>
+        <w:t>specifying the encryption method; PERMUTATED, ECB, CBC or CTR &lt;must&gt;</w:t>
+      </w:r>
+    </w:p>
+    <w:p>
+      <w:pPr>
+        <w:pStyle w:val="NoSpacing"/>
+      </w:pPr>
+      <w:r>
+        <w:tab/>
         <w:t>-p</w:t>
       </w:r>
       <w:r>
         <w:tab/>
       </w:r>
       <w:r>
-        <w:t>specifying the number of rows</w:t>
-      </w:r>
-      <w:r>
-        <w:t xml:space="preserve"> to pad, default is 0 [optional]</w:t>
-      </w:r>
-    </w:p>
-    <w:p>
-      <w:pPr>
-        <w:pStyle w:val="NoSpacing"/>
-        <w:ind w:left="1440" w:hanging="720"/>
-      </w:pPr>
-      <w:r>
-        <w:t>-n</w:t>
-      </w:r>
-      <w:r>
-        <w:tab/>
-      </w:r>
-      <w:r>
-        <w:t>specifying the normalization (</w:t>
+        <w:t>specifying the number of rows to pad, default is 0 [optional]</w:t>
+      </w:r>
+    </w:p>
+    <w:p>
+      <w:pPr>
+        <w:pStyle w:val="NoSpacing"/>
+      </w:pPr>
+      <w:r>
+        <w:tab/>
+        <w:t>-c</w:t>
+      </w:r>
+      <w:r>
+        <w:tab/>
+      </w:r>
+      <w:r>
+        <w:t>specifying the number of classes, default is 10 [optional]</w:t>
+      </w:r>
+    </w:p>
+    <w:p>
+      <w:pPr>
+        <w:pStyle w:val="NoSpacing"/>
+      </w:pPr>
+      <w:r>
+        <w:tab/>
+      </w:r>
+      <w:bookmarkStart w:id="9" w:name="OLE_LINK33"/>
+      <w:r>
+        <w:t>-</w:t>
       </w:r>
       <w:proofErr w:type="spellStart"/>
       <w:r>
-        <w:t>img</w:t>
+        <w:t>i</w:t>
       </w:r>
       <w:proofErr w:type="spellEnd"/>
       <w:r>
-        <w:t xml:space="preserve"> / 255.0 - n), default is 0 [optional]</w:t>
-      </w:r>
+        <w:tab/>
+      </w:r>
+      <w:r>
+        <w:t xml:space="preserve">specifying the number images for each class, default </w:t>
+      </w:r>
+      <w:proofErr w:type="gramStart"/>
+      <w:r>
+        <w:t>is</w:t>
+      </w:r>
+      <w:proofErr w:type="gramEnd"/>
+      <w:r>
+        <w:t xml:space="preserve"> 10 [optional]</w:t>
+      </w:r>
+      <w:bookmarkEnd w:id="9"/>
     </w:p>
     <w:p>
       <w:pPr>
@@ -428,7 +907,7 @@
       </w:r>
       <w:proofErr w:type="gramEnd"/>
       <w:r>
-        <w:t xml:space="preserve"> .\src\trainer.py –d fashion –m modelB –e CTR</w:t>
+        <w:t xml:space="preserve"> .\src\collage_of_encrypted_images.py –d mnist –e PERMUTATED</w:t>
       </w:r>
     </w:p>
     <w:p>
@@ -442,32 +921,35 @@
       </w:pPr>
       <w:proofErr w:type="gramStart"/>
       <w:r>
-        <w:t>predicting</w:t>
-      </w:r>
-      <w:proofErr w:type="gramEnd"/>
-      <w:r>
-        <w:t xml:space="preserve"> an image</w:t>
-      </w:r>
-    </w:p>
-    <w:p>
-      <w:pPr>
-        <w:pStyle w:val="NoSpacing"/>
-      </w:pPr>
-      <w:bookmarkStart w:id="4" w:name="OLE_LINK35"/>
+        <w:t>visualize</w:t>
+      </w:r>
+      <w:proofErr w:type="gramEnd"/>
+      <w:r>
+        <w:t xml:space="preserve"> an attack</w:t>
+      </w:r>
+    </w:p>
+    <w:p>
+      <w:pPr>
+        <w:pStyle w:val="NoSpacing"/>
+      </w:pPr>
+      <w:bookmarkStart w:id="10" w:name="OLE_LINK24"/>
       <w:proofErr w:type="gramStart"/>
       <w:r>
         <w:t>python</w:t>
       </w:r>
       <w:proofErr w:type="gramEnd"/>
       <w:r>
-        <w:t xml:space="preserve"> .\src</w:t>
-      </w:r>
-      <w:r>
-        <w:t xml:space="preserve">\predictor.py </w:t>
-      </w:r>
-      <w:bookmarkEnd w:id="4"/>
-      <w:r>
-        <w:t>[-h] &lt;-f filename&gt; [-</w:t>
+        <w:t xml:space="preserve"> .\src\</w:t>
+      </w:r>
+      <w:r>
+        <w:t>visualize_attack.</w:t>
+      </w:r>
+      <w:r>
+        <w:t>py</w:t>
+      </w:r>
+      <w:bookmarkEnd w:id="10"/>
+      <w:r>
+        <w:t xml:space="preserve"> [-h] &lt;-f filename&gt; [-</w:t>
       </w:r>
       <w:proofErr w:type="spellStart"/>
       <w:r>
@@ -477,14 +959,26 @@
       <w:r>
         <w:t xml:space="preserve"> index]</w:t>
       </w:r>
-    </w:p>
-    <w:p>
-      <w:pPr>
-        <w:pStyle w:val="NoSpacing"/>
-      </w:pPr>
-      <w:r>
-        <w:tab/>
-      </w:r>
+      <w:r>
+        <w:t xml:space="preserve"> [-c </w:t>
+      </w:r>
+      <w:proofErr w:type="spellStart"/>
+      <w:r>
+        <w:t>CW_mode</w:t>
+      </w:r>
+      <w:proofErr w:type="spellEnd"/>
+      <w:r>
+        <w:t>]</w:t>
+      </w:r>
+    </w:p>
+    <w:p>
+      <w:pPr>
+        <w:pStyle w:val="NoSpacing"/>
+      </w:pPr>
+      <w:r>
+        <w:tab/>
+      </w:r>
+      <w:bookmarkStart w:id="11" w:name="OLE_LINK36"/>
       <w:r>
         <w:t>-h</w:t>
       </w:r>
@@ -506,8 +1000,6 @@
       </w:pPr>
       <w:r>
         <w:tab/>
-      </w:r>
-      <w:r>
         <w:t>-f</w:t>
       </w:r>
       <w:r>
@@ -523,8 +1015,6 @@
       </w:pPr>
       <w:r>
         <w:tab/>
-      </w:r>
-      <w:r>
         <w:t>-</w:t>
       </w:r>
       <w:proofErr w:type="spellStart"/>
@@ -535,6 +1025,7 @@
       <w:r>
         <w:tab/>
       </w:r>
+      <w:bookmarkStart w:id="12" w:name="OLE_LINK34"/>
       <w:r>
         <w:t xml:space="preserve">specifying the index, if </w:t>
       </w:r>
@@ -546,7 +1037,262 @@
       <w:proofErr w:type="spellEnd"/>
       <w:proofErr w:type="gramEnd"/>
       <w:r>
-        <w:t xml:space="preserve"> specified than randomly chosen [optional]</w:t>
+        <w:t xml:space="preserve"> specified than randomly chosen [optional</w:t>
+      </w:r>
+      <w:bookmarkStart w:id="13" w:name="OLE_LINK32"/>
+      <w:r>
+        <w:t>]</w:t>
+      </w:r>
+      <w:bookmarkEnd w:id="12"/>
+      <w:bookmarkEnd w:id="13"/>
+    </w:p>
+    <w:p>
+      <w:pPr>
+        <w:pStyle w:val="NoSpacing"/>
+      </w:pPr>
+      <w:r>
+        <w:tab/>
+        <w:t>-c</w:t>
+      </w:r>
+      <w:r>
+        <w:tab/>
+      </w:r>
+      <w:r>
+        <w:t xml:space="preserve">specifying </w:t>
+      </w:r>
+      <w:proofErr w:type="spellStart"/>
+      <w:r>
+        <w:t>carlini</w:t>
+      </w:r>
+      <w:proofErr w:type="spellEnd"/>
+      <w:r>
+        <w:t xml:space="preserve"> mode; 2</w:t>
+      </w:r>
+      <w:proofErr w:type="gramStart"/>
+      <w:r>
+        <w:t>,0</w:t>
+      </w:r>
+      <w:proofErr w:type="gramEnd"/>
+      <w:r>
+        <w:t xml:space="preserve"> or </w:t>
+      </w:r>
+      <w:proofErr w:type="spellStart"/>
+      <w:r>
+        <w:t>i</w:t>
+      </w:r>
+      <w:proofErr w:type="spellEnd"/>
+      <w:r>
+        <w:t>. default is 2 [optional]</w:t>
+      </w:r>
+    </w:p>
+    <w:bookmarkEnd w:id="11"/>
+    <w:p>
+      <w:pPr>
+        <w:pStyle w:val="NoSpacing"/>
+      </w:pPr>
+      <w:r>
+        <w:t>Example</w:t>
+      </w:r>
+      <w:r>
+        <w:t>:</w:t>
+      </w:r>
+    </w:p>
+    <w:p>
+      <w:pPr>
+        <w:pStyle w:val="NoSpacing"/>
+      </w:pPr>
+      <w:r>
+        <w:tab/>
+      </w:r>
+      <w:proofErr w:type="gramStart"/>
+      <w:r>
+        <w:t>python</w:t>
+      </w:r>
+      <w:proofErr w:type="gramEnd"/>
+      <w:r>
+        <w:t xml:space="preserve"> .\src\</w:t>
+      </w:r>
+      <w:r>
+        <w:t>visualize_attack.</w:t>
+      </w:r>
+      <w:r>
+        <w:t xml:space="preserve">py –f </w:t>
+      </w:r>
+      <w:proofErr w:type="spellStart"/>
+      <w:r>
+        <w:t>fashi</w:t>
+      </w:r>
+      <w:r>
+        <w:t>on_modelA_CTR</w:t>
+      </w:r>
+      <w:proofErr w:type="spellEnd"/>
+      <w:r>
+        <w:t xml:space="preserve"> </w:t>
+      </w:r>
+      <w:r>
+        <w:t>_0PADDED</w:t>
+      </w:r>
+    </w:p>
+    <w:p>
+      <w:pPr>
+        <w:pStyle w:val="NoSpacing"/>
+      </w:pPr>
+    </w:p>
+    <w:p>
+      <w:pPr>
+        <w:pStyle w:val="NoSpacing"/>
+      </w:pPr>
+    </w:p>
+    <w:p>
+      <w:pPr>
+        <w:pStyle w:val="Heading1"/>
+      </w:pPr>
+      <w:proofErr w:type="gramStart"/>
+      <w:r>
+        <w:t>attacking</w:t>
+      </w:r>
+      <w:proofErr w:type="gramEnd"/>
+      <w:r>
+        <w:t xml:space="preserve"> a dataset</w:t>
+      </w:r>
+    </w:p>
+    <w:p>
+      <w:pPr>
+        <w:pStyle w:val="NoSpacing"/>
+      </w:pPr>
+      <w:bookmarkStart w:id="14" w:name="OLE_LINK37"/>
+      <w:proofErr w:type="gramStart"/>
+      <w:r>
+        <w:t>python</w:t>
+      </w:r>
+      <w:proofErr w:type="gramEnd"/>
+      <w:r>
+        <w:t xml:space="preserve"> .\src\</w:t>
+      </w:r>
+      <w:r>
+        <w:t>dataset_attack.py</w:t>
+      </w:r>
+      <w:bookmarkEnd w:id="14"/>
+      <w:r>
+        <w:t xml:space="preserve"> [-h] &lt;-f filename&gt; [-</w:t>
+      </w:r>
+      <w:proofErr w:type="spellStart"/>
+      <w:r>
+        <w:t>i</w:t>
+      </w:r>
+      <w:proofErr w:type="spellEnd"/>
+      <w:r>
+        <w:t xml:space="preserve"> amount] [-c </w:t>
+      </w:r>
+      <w:proofErr w:type="spellStart"/>
+      <w:r>
+        <w:t>CW_mode</w:t>
+      </w:r>
+      <w:proofErr w:type="spellEnd"/>
+      <w:r>
+        <w:t>]</w:t>
+      </w:r>
+    </w:p>
+    <w:p>
+      <w:pPr>
+        <w:pStyle w:val="NoSpacing"/>
+        <w:ind w:firstLine="720"/>
+      </w:pPr>
+      <w:r>
+        <w:t>-h</w:t>
+      </w:r>
+      <w:r>
+        <w:tab/>
+      </w:r>
+      <w:proofErr w:type="gramStart"/>
+      <w:r>
+        <w:t>show</w:t>
+      </w:r>
+      <w:proofErr w:type="gramEnd"/>
+      <w:r>
+        <w:t xml:space="preserve"> this help text</w:t>
+      </w:r>
+    </w:p>
+    <w:p>
+      <w:pPr>
+        <w:pStyle w:val="NoSpacing"/>
+      </w:pPr>
+      <w:r>
+        <w:tab/>
+        <w:t>-f</w:t>
+      </w:r>
+      <w:r>
+        <w:tab/>
+      </w:r>
+      <w:r>
+        <w:t>specifying the filename of the model &lt;must&gt;</w:t>
+      </w:r>
+    </w:p>
+    <w:p>
+      <w:pPr>
+        <w:pStyle w:val="NoSpacing"/>
+      </w:pPr>
+      <w:r>
+        <w:tab/>
+        <w:t>-</w:t>
+      </w:r>
+      <w:proofErr w:type="spellStart"/>
+      <w:r>
+        <w:t>i</w:t>
+      </w:r>
+      <w:proofErr w:type="spellEnd"/>
+      <w:r>
+        <w:tab/>
+      </w:r>
+      <w:r>
+        <w:t xml:space="preserve">specifying the amount, default </w:t>
+      </w:r>
+      <w:proofErr w:type="gramStart"/>
+      <w:r>
+        <w:t>is</w:t>
+      </w:r>
+      <w:proofErr w:type="gramEnd"/>
+      <w:r>
+        <w:t xml:space="preserve"> 1000 [optional]</w:t>
+      </w:r>
+    </w:p>
+    <w:p>
+      <w:pPr>
+        <w:pStyle w:val="NoSpacing"/>
+      </w:pPr>
+      <w:r>
+        <w:tab/>
+        <w:t>-c</w:t>
+      </w:r>
+      <w:r>
+        <w:tab/>
+      </w:r>
+      <w:r>
+        <w:t xml:space="preserve">specifying </w:t>
+      </w:r>
+      <w:proofErr w:type="spellStart"/>
+      <w:r>
+        <w:t>carlini</w:t>
+      </w:r>
+      <w:proofErr w:type="spellEnd"/>
+      <w:r>
+        <w:t xml:space="preserve"> mode; 2</w:t>
+      </w:r>
+      <w:proofErr w:type="gramStart"/>
+      <w:r>
+        <w:t>,0</w:t>
+      </w:r>
+      <w:proofErr w:type="gramEnd"/>
+      <w:r>
+        <w:t xml:space="preserve"> or </w:t>
+      </w:r>
+      <w:proofErr w:type="spellStart"/>
+      <w:r>
+        <w:t>i</w:t>
+      </w:r>
+      <w:proofErr w:type="spellEnd"/>
+      <w:r>
+        <w:t>. default is 2 [optional]</w:t>
       </w:r>
     </w:p>
     <w:p>
@@ -570,766 +1316,18 @@
       </w:r>
       <w:proofErr w:type="gramEnd"/>
       <w:r>
-        <w:t xml:space="preserve"> .\src</w:t>
-      </w:r>
-      <w:r>
-        <w:t>\predictor.py</w:t>
-      </w:r>
-      <w:r>
-        <w:t xml:space="preserve"> fashion_modelB_ECB_0NORM_PADDED –</w:t>
-      </w:r>
-      <w:proofErr w:type="spellStart"/>
-      <w:r>
-        <w:t>i</w:t>
-      </w:r>
-      <w:proofErr w:type="spellEnd"/>
-      <w:r>
-        <w:t xml:space="preserve"> 613</w:t>
-      </w:r>
-    </w:p>
-    <w:p>
-      <w:pPr>
-        <w:pStyle w:val="NoSpacing"/>
-      </w:pPr>
-      <w:r>
-        <w:tab/>
-      </w:r>
-    </w:p>
-    <w:p>
-      <w:pPr>
-        <w:pStyle w:val="Heading1"/>
-      </w:pPr>
-      <w:proofErr w:type="gramStart"/>
-      <w:r>
-        <w:t>evaluate</w:t>
-      </w:r>
-      <w:proofErr w:type="gramEnd"/>
-      <w:r>
-        <w:t xml:space="preserve"> model</w:t>
-      </w:r>
-    </w:p>
-    <w:p>
-      <w:pPr>
-        <w:pStyle w:val="NoSpacing"/>
-      </w:pPr>
-      <w:bookmarkStart w:id="5" w:name="OLE_LINK25"/>
-      <w:proofErr w:type="gramStart"/>
-      <w:r>
-        <w:t>python</w:t>
-      </w:r>
-      <w:proofErr w:type="gramEnd"/>
-      <w:r>
-        <w:t xml:space="preserve"> .\src</w:t>
-      </w:r>
-      <w:r>
-        <w:t xml:space="preserve">\evaluation.py </w:t>
-      </w:r>
-      <w:bookmarkEnd w:id="5"/>
-      <w:r>
-        <w:t>[-h] &lt;-f filename&gt; [-n amount]</w:t>
-      </w:r>
-    </w:p>
-    <w:p>
-      <w:pPr>
-        <w:pStyle w:val="NoSpacing"/>
-      </w:pPr>
-      <w:r>
-        <w:tab/>
-      </w:r>
-      <w:bookmarkStart w:id="6" w:name="OLE_LINK27"/>
-      <w:r>
-        <w:t>-h</w:t>
-      </w:r>
-      <w:r>
-        <w:tab/>
-      </w:r>
-      <w:proofErr w:type="gramStart"/>
-      <w:r>
-        <w:t>show</w:t>
-      </w:r>
-      <w:proofErr w:type="gramEnd"/>
-      <w:r>
-        <w:t xml:space="preserve"> this help text</w:t>
-      </w:r>
-      <w:bookmarkEnd w:id="6"/>
-    </w:p>
-    <w:p>
-      <w:pPr>
-        <w:pStyle w:val="NoSpacing"/>
-      </w:pPr>
-      <w:r>
-        <w:tab/>
-      </w:r>
-      <w:bookmarkStart w:id="7" w:name="OLE_LINK31"/>
-      <w:r>
-        <w:t>-f</w:t>
-      </w:r>
-      <w:r>
-        <w:tab/>
-      </w:r>
-      <w:r>
-        <w:t>specifying the filename of the model &lt;must&gt;</w:t>
-      </w:r>
-      <w:bookmarkEnd w:id="7"/>
-    </w:p>
-    <w:p>
-      <w:pPr>
-        <w:pStyle w:val="NoSpacing"/>
-      </w:pPr>
-      <w:r>
-        <w:tab/>
-        <w:t>-n</w:t>
-      </w:r>
-      <w:r>
-        <w:tab/>
-      </w:r>
-      <w:r>
-        <w:t>specifying the amount of images, default is 10000 [optional]</w:t>
-      </w:r>
-    </w:p>
-    <w:p>
-      <w:pPr>
-        <w:pStyle w:val="NoSpacing"/>
-      </w:pPr>
-      <w:r>
-        <w:t>Example</w:t>
-      </w:r>
-      <w:r>
-        <w:t>:</w:t>
-      </w:r>
-    </w:p>
-    <w:p>
-      <w:pPr>
-        <w:pStyle w:val="NoSpacing"/>
-      </w:pPr>
-      <w:r>
-        <w:tab/>
-      </w:r>
-      <w:proofErr w:type="gramStart"/>
-      <w:r>
-        <w:t>python</w:t>
-      </w:r>
-      <w:proofErr w:type="gramEnd"/>
-      <w:r>
-        <w:t xml:space="preserve"> .\src</w:t>
-      </w:r>
-      <w:r>
-        <w:t>\evaluation.py</w:t>
-      </w:r>
-      <w:r>
-        <w:t xml:space="preserve"> –f mnist_modelA_PERMUTATED_0.5NORM_32PADDED</w:t>
-      </w:r>
-      <w:r>
-        <w:t xml:space="preserve"> –n 1000</w:t>
-      </w:r>
-    </w:p>
-    <w:p>
-      <w:pPr>
-        <w:pStyle w:val="NoSpacing"/>
-      </w:pPr>
-    </w:p>
-    <w:p>
-      <w:pPr>
-        <w:pStyle w:val="Heading1"/>
-      </w:pPr>
-      <w:proofErr w:type="gramStart"/>
-      <w:r>
-        <w:t>plot</w:t>
-      </w:r>
-      <w:proofErr w:type="gramEnd"/>
-      <w:r>
-        <w:t xml:space="preserve"> a collage of encrypted images</w:t>
-      </w:r>
-    </w:p>
-    <w:p>
-      <w:pPr>
-        <w:pStyle w:val="NoSpacing"/>
-      </w:pPr>
-      <w:bookmarkStart w:id="8" w:name="OLE_LINK28"/>
-      <w:proofErr w:type="gramStart"/>
-      <w:r>
-        <w:t>python</w:t>
-      </w:r>
-      <w:proofErr w:type="gramEnd"/>
-      <w:r>
         <w:t xml:space="preserve"> .\src\</w:t>
       </w:r>
-      <w:bookmarkStart w:id="9" w:name="OLE_LINK26"/>
-      <w:r>
-        <w:t>collage_of_encrypted_images.py</w:t>
-      </w:r>
-      <w:bookmarkEnd w:id="8"/>
-      <w:bookmarkEnd w:id="9"/>
-    </w:p>
-    <w:p>
-      <w:pPr>
-        <w:pStyle w:val="NoSpacing"/>
-        <w:ind w:left="720" w:firstLine="720"/>
-      </w:pPr>
-      <w:r>
-        <w:t xml:space="preserve">[-h] &lt;-d dataset&gt; &lt;-e encryption&gt; [-p </w:t>
-      </w:r>
-      <w:proofErr w:type="spellStart"/>
-      <w:r>
-        <w:t>padsize</w:t>
-      </w:r>
-      <w:proofErr w:type="spellEnd"/>
-      <w:r>
-        <w:t>] [-c classes] [-</w:t>
-      </w:r>
-      <w:proofErr w:type="spellStart"/>
-      <w:r>
-        <w:t>i</w:t>
-      </w:r>
-      <w:proofErr w:type="spellEnd"/>
-      <w:r>
-        <w:t xml:space="preserve"> images]</w:t>
-      </w:r>
-    </w:p>
-    <w:p>
-      <w:pPr>
-        <w:pStyle w:val="NoSpacing"/>
-      </w:pPr>
-      <w:r>
-        <w:tab/>
-      </w:r>
-      <w:r>
-        <w:t>-h</w:t>
-      </w:r>
-      <w:r>
-        <w:tab/>
-      </w:r>
-      <w:proofErr w:type="gramStart"/>
-      <w:r>
-        <w:t>show</w:t>
-      </w:r>
-      <w:proofErr w:type="gramEnd"/>
-      <w:r>
-        <w:t xml:space="preserve"> this help text</w:t>
-      </w:r>
-    </w:p>
-    <w:p>
-      <w:pPr>
-        <w:pStyle w:val="NoSpacing"/>
-      </w:pPr>
-      <w:r>
-        <w:tab/>
-        <w:t>-d</w:t>
-      </w:r>
-      <w:r>
-        <w:tab/>
-      </w:r>
-      <w:r>
-        <w:t>specifying the dataset; mnist or fashion &lt;must&gt;</w:t>
-      </w:r>
-    </w:p>
-    <w:p>
-      <w:pPr>
-        <w:pStyle w:val="NoSpacing"/>
-      </w:pPr>
-      <w:r>
-        <w:tab/>
-        <w:t>-e</w:t>
-      </w:r>
-      <w:r>
-        <w:tab/>
-      </w:r>
-      <w:r>
-        <w:t>specifying the encryption method; PERMUTATED, ECB, CBC or CTR &lt;must&gt;</w:t>
-      </w:r>
-    </w:p>
-    <w:p>
-      <w:pPr>
-        <w:pStyle w:val="NoSpacing"/>
-      </w:pPr>
-      <w:r>
-        <w:tab/>
-        <w:t>-p</w:t>
-      </w:r>
-      <w:r>
-        <w:tab/>
-      </w:r>
-      <w:r>
-        <w:t>specifying the number of rows to pad, default is 0 [optional]</w:t>
-      </w:r>
-    </w:p>
-    <w:p>
-      <w:pPr>
-        <w:pStyle w:val="NoSpacing"/>
-      </w:pPr>
-      <w:r>
-        <w:tab/>
-        <w:t>-c</w:t>
-      </w:r>
-      <w:r>
-        <w:tab/>
-      </w:r>
-      <w:r>
-        <w:t>specifying the number of classes, default is 10 [optional]</w:t>
-      </w:r>
-    </w:p>
-    <w:p>
-      <w:pPr>
-        <w:pStyle w:val="NoSpacing"/>
-      </w:pPr>
-      <w:r>
-        <w:tab/>
-      </w:r>
-      <w:bookmarkStart w:id="10" w:name="OLE_LINK33"/>
-      <w:r>
-        <w:t>-</w:t>
-      </w:r>
-      <w:proofErr w:type="spellStart"/>
-      <w:r>
-        <w:t>i</w:t>
-      </w:r>
-      <w:proofErr w:type="spellEnd"/>
-      <w:r>
-        <w:tab/>
-      </w:r>
-      <w:r>
-        <w:t xml:space="preserve">specifying the number images for each class, default </w:t>
-      </w:r>
-      <w:proofErr w:type="gramStart"/>
-      <w:r>
-        <w:t>is</w:t>
-      </w:r>
-      <w:proofErr w:type="gramEnd"/>
-      <w:r>
-        <w:t xml:space="preserve"> 10 [optional]</w:t>
-      </w:r>
-      <w:bookmarkEnd w:id="10"/>
-    </w:p>
-    <w:p>
-      <w:pPr>
-        <w:pStyle w:val="NoSpacing"/>
-      </w:pPr>
-      <w:r>
-        <w:t>Example</w:t>
-      </w:r>
-      <w:r>
-        <w:t>:</w:t>
-      </w:r>
-    </w:p>
-    <w:p>
-      <w:pPr>
-        <w:pStyle w:val="NoSpacing"/>
-      </w:pPr>
-      <w:r>
-        <w:tab/>
-      </w:r>
-      <w:proofErr w:type="gramStart"/>
-      <w:r>
-        <w:t>python</w:t>
-      </w:r>
-      <w:proofErr w:type="gramEnd"/>
-      <w:r>
-        <w:t xml:space="preserve"> .\src\collage_of_encrypted_images.py</w:t>
-      </w:r>
-      <w:r>
-        <w:t xml:space="preserve"> –d mnist –e PERMUTATED</w:t>
-      </w:r>
-    </w:p>
-    <w:p>
-      <w:pPr>
-        <w:pStyle w:val="NoSpacing"/>
-      </w:pPr>
-    </w:p>
-    <w:p>
-      <w:pPr>
-        <w:pStyle w:val="Heading1"/>
-      </w:pPr>
-      <w:proofErr w:type="gramStart"/>
-      <w:r>
-        <w:t>visualize</w:t>
-      </w:r>
-      <w:proofErr w:type="gramEnd"/>
-      <w:r>
-        <w:t xml:space="preserve"> an attack</w:t>
-      </w:r>
-    </w:p>
-    <w:p>
-      <w:pPr>
-        <w:pStyle w:val="NoSpacing"/>
-      </w:pPr>
-      <w:bookmarkStart w:id="11" w:name="OLE_LINK24"/>
-      <w:proofErr w:type="gramStart"/>
-      <w:r>
-        <w:t>python</w:t>
-      </w:r>
-      <w:proofErr w:type="gramEnd"/>
-      <w:r>
-        <w:t xml:space="preserve"> .\src\</w:t>
-      </w:r>
-      <w:r>
-        <w:t>visualize_attack.</w:t>
-      </w:r>
-      <w:r>
-        <w:t>py</w:t>
-      </w:r>
-      <w:bookmarkEnd w:id="11"/>
-      <w:r>
-        <w:t xml:space="preserve"> [-h] &lt;-f filename&gt; [-</w:t>
-      </w:r>
-      <w:proofErr w:type="spellStart"/>
-      <w:r>
-        <w:t>i</w:t>
-      </w:r>
-      <w:proofErr w:type="spellEnd"/>
-      <w:r>
-        <w:t xml:space="preserve"> index]</w:t>
-      </w:r>
-      <w:r>
-        <w:t xml:space="preserve"> [-c </w:t>
-      </w:r>
-      <w:proofErr w:type="spellStart"/>
-      <w:r>
-        <w:t>CW_mode</w:t>
-      </w:r>
-      <w:proofErr w:type="spellEnd"/>
-      <w:r>
-        <w:t>]</w:t>
-      </w:r>
-    </w:p>
-    <w:p>
-      <w:pPr>
-        <w:pStyle w:val="NoSpacing"/>
-      </w:pPr>
-      <w:r>
-        <w:tab/>
-      </w:r>
-      <w:bookmarkStart w:id="12" w:name="OLE_LINK36"/>
-      <w:r>
-        <w:t>-h</w:t>
-      </w:r>
-      <w:r>
-        <w:tab/>
-      </w:r>
-      <w:proofErr w:type="gramStart"/>
-      <w:r>
-        <w:t>show</w:t>
-      </w:r>
-      <w:proofErr w:type="gramEnd"/>
-      <w:r>
-        <w:t xml:space="preserve"> this help text</w:t>
-      </w:r>
-    </w:p>
-    <w:p>
-      <w:pPr>
-        <w:pStyle w:val="NoSpacing"/>
-      </w:pPr>
-      <w:r>
-        <w:tab/>
-        <w:t>-f</w:t>
-      </w:r>
-      <w:r>
-        <w:tab/>
-      </w:r>
-      <w:r>
-        <w:t>specifying the filename of the model &lt;must&gt;</w:t>
-      </w:r>
-    </w:p>
-    <w:p>
-      <w:pPr>
-        <w:pStyle w:val="NoSpacing"/>
-      </w:pPr>
-      <w:r>
-        <w:tab/>
-        <w:t>-</w:t>
-      </w:r>
-      <w:proofErr w:type="spellStart"/>
-      <w:r>
-        <w:t>i</w:t>
-      </w:r>
-      <w:proofErr w:type="spellEnd"/>
-      <w:r>
-        <w:tab/>
-      </w:r>
-      <w:bookmarkStart w:id="13" w:name="OLE_LINK34"/>
-      <w:r>
-        <w:t xml:space="preserve">specifying the index, if </w:t>
-      </w:r>
-      <w:proofErr w:type="spellStart"/>
-      <w:proofErr w:type="gramStart"/>
-      <w:r>
-        <w:t>non</w:t>
-      </w:r>
-      <w:proofErr w:type="spellEnd"/>
-      <w:proofErr w:type="gramEnd"/>
-      <w:r>
-        <w:t xml:space="preserve"> specified than randomly chosen [optional</w:t>
-      </w:r>
-      <w:bookmarkStart w:id="14" w:name="OLE_LINK32"/>
-      <w:r>
-        <w:t>]</w:t>
-      </w:r>
-      <w:bookmarkEnd w:id="13"/>
-      <w:bookmarkEnd w:id="14"/>
-    </w:p>
-    <w:p>
-      <w:pPr>
-        <w:pStyle w:val="NoSpacing"/>
-      </w:pPr>
-      <w:r>
-        <w:tab/>
-        <w:t>-c</w:t>
-      </w:r>
-      <w:r>
-        <w:tab/>
-      </w:r>
-      <w:r>
-        <w:t xml:space="preserve">specifying </w:t>
-      </w:r>
-      <w:proofErr w:type="spellStart"/>
-      <w:r>
-        <w:t>carlini</w:t>
-      </w:r>
-      <w:proofErr w:type="spellEnd"/>
-      <w:r>
-        <w:t xml:space="preserve"> mode; 2</w:t>
-      </w:r>
-      <w:proofErr w:type="gramStart"/>
-      <w:r>
-        <w:t>,0</w:t>
-      </w:r>
-      <w:proofErr w:type="gramEnd"/>
-      <w:r>
-        <w:t xml:space="preserve"> or </w:t>
-      </w:r>
-      <w:proofErr w:type="spellStart"/>
-      <w:r>
-        <w:t>i</w:t>
-      </w:r>
-      <w:proofErr w:type="spellEnd"/>
-      <w:r>
-        <w:t>. default is 2 [optional]</w:t>
-      </w:r>
-    </w:p>
-    <w:bookmarkEnd w:id="12"/>
-    <w:p>
-      <w:pPr>
-        <w:pStyle w:val="NoSpacing"/>
-      </w:pPr>
-      <w:r>
-        <w:t>Example</w:t>
-      </w:r>
-      <w:r>
-        <w:t>:</w:t>
-      </w:r>
-    </w:p>
-    <w:p>
-      <w:pPr>
-        <w:pStyle w:val="NoSpacing"/>
-      </w:pPr>
-      <w:r>
-        <w:tab/>
-      </w:r>
-      <w:r>
-        <w:t>python .\src\</w:t>
-      </w:r>
-      <w:r>
-        <w:t>visualize_attack.</w:t>
-      </w:r>
-      <w:r>
-        <w:t>py</w:t>
-      </w:r>
-      <w:r>
-        <w:t xml:space="preserve"> –f fashi</w:t>
-      </w:r>
-      <w:r>
-        <w:t>on_modelA_CTR_0.5NORM_0PADDED</w:t>
-      </w:r>
-    </w:p>
-    <w:p>
-      <w:pPr>
-        <w:pStyle w:val="NoSpacing"/>
-      </w:pPr>
-    </w:p>
-    <w:p>
-      <w:pPr>
-        <w:pStyle w:val="NoSpacing"/>
-      </w:pPr>
-    </w:p>
-    <w:p>
-      <w:pPr>
-        <w:pStyle w:val="Heading1"/>
-      </w:pPr>
-      <w:proofErr w:type="gramStart"/>
-      <w:r>
-        <w:t>attacking</w:t>
-      </w:r>
-      <w:proofErr w:type="gramEnd"/>
-      <w:r>
-        <w:t xml:space="preserve"> a dataset</w:t>
-      </w:r>
-    </w:p>
-    <w:p>
-      <w:pPr>
-        <w:pStyle w:val="NoSpacing"/>
-      </w:pPr>
-      <w:bookmarkStart w:id="15" w:name="OLE_LINK37"/>
-      <w:proofErr w:type="gramStart"/>
-      <w:r>
-        <w:t>python</w:t>
-      </w:r>
-      <w:proofErr w:type="gramEnd"/>
-      <w:r>
-        <w:t xml:space="preserve"> .\src\</w:t>
-      </w:r>
       <w:r>
         <w:t>dataset_attack.py</w:t>
       </w:r>
+      <w:r>
+        <w:t xml:space="preserve"> mnist_modelB_PERMUTATED</w:t>
+      </w:r>
+      <w:bookmarkStart w:id="15" w:name="_GoBack"/>
       <w:bookmarkEnd w:id="15"/>
       <w:r>
-        <w:t xml:space="preserve"> [-h] &lt;-f filename&gt; [-</w:t>
-      </w:r>
-      <w:proofErr w:type="spellStart"/>
-      <w:r>
-        <w:t>i</w:t>
-      </w:r>
-      <w:proofErr w:type="spellEnd"/>
-      <w:r>
-        <w:t xml:space="preserve"> amount] [-c </w:t>
-      </w:r>
-      <w:proofErr w:type="spellStart"/>
-      <w:r>
-        <w:t>CW_mode</w:t>
-      </w:r>
-      <w:proofErr w:type="spellEnd"/>
-      <w:r>
-        <w:t>]</w:t>
-      </w:r>
-    </w:p>
-    <w:p>
-      <w:pPr>
-        <w:pStyle w:val="NoSpacing"/>
-        <w:ind w:firstLine="720"/>
-      </w:pPr>
-      <w:r>
-        <w:t>-h</w:t>
-      </w:r>
-      <w:r>
-        <w:tab/>
-      </w:r>
-      <w:proofErr w:type="gramStart"/>
-      <w:r>
-        <w:t>show</w:t>
-      </w:r>
-      <w:proofErr w:type="gramEnd"/>
-      <w:r>
-        <w:t xml:space="preserve"> this help text</w:t>
-      </w:r>
-    </w:p>
-    <w:p>
-      <w:pPr>
-        <w:pStyle w:val="NoSpacing"/>
-      </w:pPr>
-      <w:r>
-        <w:tab/>
-        <w:t>-f</w:t>
-      </w:r>
-      <w:r>
-        <w:tab/>
-      </w:r>
-      <w:r>
-        <w:t>specifying the filename of the model &lt;must&gt;</w:t>
-      </w:r>
-    </w:p>
-    <w:p>
-      <w:pPr>
-        <w:pStyle w:val="NoSpacing"/>
-      </w:pPr>
-      <w:r>
-        <w:tab/>
-        <w:t>-</w:t>
-      </w:r>
-      <w:proofErr w:type="spellStart"/>
-      <w:r>
-        <w:t>i</w:t>
-      </w:r>
-      <w:proofErr w:type="spellEnd"/>
-      <w:r>
-        <w:tab/>
-      </w:r>
-      <w:r>
-        <w:t xml:space="preserve">specifying the amount, default </w:t>
-      </w:r>
-      <w:proofErr w:type="gramStart"/>
-      <w:r>
-        <w:t>is</w:t>
-      </w:r>
-      <w:proofErr w:type="gramEnd"/>
-      <w:r>
-        <w:t xml:space="preserve"> 1000 [optional]</w:t>
-      </w:r>
-    </w:p>
-    <w:p>
-      <w:pPr>
-        <w:pStyle w:val="NoSpacing"/>
-      </w:pPr>
-      <w:r>
-        <w:tab/>
-        <w:t>-c</w:t>
-      </w:r>
-      <w:r>
-        <w:tab/>
-      </w:r>
-      <w:r>
-        <w:t xml:space="preserve">specifying </w:t>
-      </w:r>
-      <w:proofErr w:type="spellStart"/>
-      <w:r>
-        <w:t>carlini</w:t>
-      </w:r>
-      <w:proofErr w:type="spellEnd"/>
-      <w:r>
-        <w:t xml:space="preserve"> mode; 2</w:t>
-      </w:r>
-      <w:proofErr w:type="gramStart"/>
-      <w:r>
-        <w:t>,0</w:t>
-      </w:r>
-      <w:proofErr w:type="gramEnd"/>
-      <w:r>
-        <w:t xml:space="preserve"> or </w:t>
-      </w:r>
-      <w:proofErr w:type="spellStart"/>
-      <w:r>
-        <w:t>i</w:t>
-      </w:r>
-      <w:proofErr w:type="spellEnd"/>
-      <w:r>
-        <w:t>. default is 2 [optional]</w:t>
-      </w:r>
-    </w:p>
-    <w:p>
-      <w:pPr>
-        <w:pStyle w:val="NoSpacing"/>
-      </w:pPr>
-      <w:r>
-        <w:t>Example:</w:t>
-      </w:r>
-    </w:p>
-    <w:p>
-      <w:pPr>
-        <w:pStyle w:val="NoSpacing"/>
-      </w:pPr>
-      <w:r>
-        <w:tab/>
-      </w:r>
-      <w:proofErr w:type="gramStart"/>
-      <w:r>
-        <w:t>python</w:t>
-      </w:r>
-      <w:proofErr w:type="gramEnd"/>
-      <w:r>
-        <w:t xml:space="preserve"> .\src\</w:t>
-      </w:r>
-      <w:r>
-        <w:t>dataset_attack.py</w:t>
-      </w:r>
-      <w:r>
-        <w:t xml:space="preserve"> mnist_modelB_PERMUTATED_0NORM_0PADDED</w:t>
+        <w:t>_0PADDED</w:t>
       </w:r>
     </w:p>
     <w:sectPr>
@@ -2057,6 +2055,7 @@
   <w:style w:type="character" w:default="1" w:styleId="DefaultParagraphFont">
     <w:name w:val="Default Paragraph Font"/>
     <w:uiPriority w:val="1"/>
+    <w:semiHidden/>
     <w:unhideWhenUsed/>
   </w:style>
   <w:style w:type="table" w:default="1" w:styleId="TableNormal">
@@ -2456,6 +2455,7 @@
   <w:style w:type="character" w:default="1" w:styleId="DefaultParagraphFont">
     <w:name w:val="Default Paragraph Font"/>
     <w:uiPriority w:val="1"/>
+    <w:semiHidden/>
     <w:unhideWhenUsed/>
   </w:style>
   <w:style w:type="table" w:default="1" w:styleId="TableNormal">
@@ -2916,7 +2916,7 @@
   <a:extraClrSchemeLst/>
   <a:extLst>
     <a:ext uri="{05A4C25C-085E-4340-85A3-A5531E510DB2}">
-      <thm15:themeFamily xmlns:thm15="http://schemas.microsoft.com/office/thememl/2012/main" xmlns="" name="Office Theme" id="{62F939B6-93AF-4DB8-9C6B-D6C7DFDC589F}" vid="{4A3C46E8-61CC-4603-A589-7422A47A8E4A}"/>
+      <thm15:themeFamily xmlns="" xmlns:thm15="http://schemas.microsoft.com/office/thememl/2012/main" name="Office Theme" id="{62F939B6-93AF-4DB8-9C6B-D6C7DFDC589F}" vid="{4A3C46E8-61CC-4603-A589-7422A47A8E4A}"/>
     </a:ext>
   </a:extLst>
 </a:theme>

</xml_diff>